<commit_message>
tests with 2body integrators
</commit_message>
<xml_diff>
--- a/solar system simulator.docx
+++ b/solar system simulator.docx
@@ -522,17 +522,67 @@
     </w:p>
     <w:p>
       <w:r>
-        <w:t>The jpl simulation uses a predictor-corrector integrator or order up to 19 (Adams-Bashfort-Moulton).</w:t>
-      </w:r>
-    </w:p>
-    <w:p>
-      <w:r>
-        <w:t>I found an easy way to generate the coefficients (solving an linear eq system), but more probably I can just take precomputed coefficients.</w:t>
-      </w:r>
-    </w:p>
-    <w:p>
-      <w:r>
-        <w:t>Still not sure what is the advantage of a 4 order predictor corrector (8 terms total) vs a RK of similar order.</w:t>
+        <w:t>We have the equation of motion, and we know the initial state. So the obvious next step is to use an integration method to calculate the time evolution of the system.</w:t>
+      </w:r>
+    </w:p>
+    <w:p>
+      <w:r>
+        <w:t>The jpl simulation uses a predictor-corrector integrator or order up to 19 (Adams-Bashfort-Moulton)</w:t>
+      </w:r>
+      <w:r>
+        <w:t xml:space="preserve"> with separate adaptive time steps</w:t>
+      </w:r>
+      <w:r>
+        <w:t>.</w:t>
+      </w:r>
+      <w:r>
+        <w:t xml:space="preserve"> I think that the separate time steps is just a minor optimization in the solar system case because there are only 10 bodies, and because it influences only one part of the total computation. Best case scenario it probably provide a 2-4 times speed up.  So I think I will skip the separate time steps. (But it is a major speed up for the N-Body cases where N is big).</w:t>
+      </w:r>
+    </w:p>
+    <w:p>
+      <w:r>
+        <w:t xml:space="preserve">I found </w:t>
+      </w:r>
+      <w:r>
+        <w:t xml:space="preserve"> a paper about </w:t>
+      </w:r>
+      <w:r>
+        <w:t>an easy way to generate the coefficients</w:t>
+      </w:r>
+      <w:r>
+        <w:t xml:space="preserve"> for A-B-M</w:t>
+      </w:r>
+      <w:r>
+        <w:t xml:space="preserve"> (solving an line</w:t>
+      </w:r>
+      <w:r>
+        <w:t>ar eq system), but for normal uses</w:t>
+      </w:r>
+      <w:r>
+        <w:t xml:space="preserve"> I can just take precomputed coefficients.</w:t>
+      </w:r>
+    </w:p>
+    <w:p>
+      <w:r>
+        <w:t>Still not sure what is the advantage of a 4 order p</w:t>
+      </w:r>
+      <w:r>
+        <w:t>redictor-</w:t>
+      </w:r>
+      <w:r>
+        <w:t>corrector (8 terms</w:t>
+      </w:r>
+      <w:r>
+        <w:t xml:space="preserve"> total) </w:t>
+      </w:r>
+      <w:r>
+        <w:t>versus</w:t>
+      </w:r>
+      <w:r>
+        <w:t xml:space="preserve"> RK of order 8</w:t>
+      </w:r>
+      <w:r>
+        <w:t>.</w:t>
       </w:r>
     </w:p>
     <w:p>
@@ -609,33 +659,291 @@
         <w:t>ct, I do not understand how this sophisticated integration</w:t>
       </w:r>
       <w:r>
-        <w:t xml:space="preserve"> methods work. Basically I am not able</w:t>
-      </w:r>
-      <w:r>
-        <w:t xml:space="preserve"> currently</w:t>
-      </w:r>
-      <w:r>
-        <w:t xml:space="preserve"> to deduce them </w:t>
-      </w:r>
-      <w:r>
-        <w:t xml:space="preserve">on my own </w:t>
-      </w:r>
-      <w:r>
-        <w:t>from what I know about how they work..</w:t>
+        <w:t xml:space="preserve"> methods work. I am </w:t>
+      </w:r>
+      <w:r>
+        <w:t>currently</w:t>
+      </w:r>
+      <w:r>
+        <w:t xml:space="preserve"> </w:t>
+      </w:r>
+      <w:r>
+        <w:t xml:space="preserve">not able </w:t>
+      </w:r>
+      <w:r>
+        <w:t xml:space="preserve">to deduce them </w:t>
+      </w:r>
+      <w:r>
+        <w:t>on my own</w:t>
       </w:r>
       <w:r>
         <w:t>.</w:t>
+      </w:r>
+    </w:p>
+    <w:p>
+      <w:r>
+        <w:t xml:space="preserve">I found a Hermite implementation on Github: </w:t>
+      </w:r>
+      <w:hyperlink r:id="rId11" w:history="1">
+        <w:r>
+          <w:rPr>
+            <w:rStyle w:val="Hyperlink"/>
+          </w:rPr>
+          <w:t>https://github.com/nitadori/Hermite</w:t>
+        </w:r>
+      </w:hyperlink>
+      <w:r>
+        <w:t xml:space="preserve"> . This contains even a GPU implementation and AVX optimizations. The guy has published some papers about GPU NBody simulations.</w:t>
+      </w:r>
+    </w:p>
+    <w:p>
+      <w:r>
+        <w:t xml:space="preserve">I finally got lucky with my internet searches, and found </w:t>
+      </w:r>
+      <w:hyperlink r:id="rId12" w:history="1">
+        <w:r>
+          <w:rPr>
+            <w:rStyle w:val="Hyperlink"/>
+          </w:rPr>
+          <w:t>http://www.artcompsci.org/kali/vol/two_body_problem_2/ch09.html</w:t>
+        </w:r>
+      </w:hyperlink>
+      <w:r>
+        <w:t xml:space="preserve"> </w:t>
+      </w:r>
+    </w:p>
+    <w:p>
+      <w:r>
+        <w:t>In a dialog style it tries to develop software for NBody simulations.</w:t>
+      </w:r>
+    </w:p>
+    <w:p>
+      <w:r>
+        <w:t xml:space="preserve">It uses ruby for code examples. </w:t>
+      </w:r>
+    </w:p>
+    <w:p>
+      <w:r>
+        <w:t>I</w:t>
+      </w:r>
+      <w:r>
+        <w:t>n 2.4 it describes a bug, quite ugly</w:t>
+      </w:r>
+      <w:r>
+        <w:t>,</w:t>
+      </w:r>
+      <w:r>
+        <w:t xml:space="preserve"> caused by object programming and the ruby function call convention; basically function calls look the same as variable names; </w:t>
+      </w:r>
+      <w:r>
+        <w:t>in the bug a function method was</w:t>
+      </w:r>
+      <w:r>
+        <w:t xml:space="preserve"> </w:t>
+      </w:r>
+      <w:r>
+        <w:t>also accessing</w:t>
+      </w:r>
+      <w:r>
+        <w:t xml:space="preserve"> class members (not visible in any way in</w:t>
+      </w:r>
+      <w:r>
+        <w:t xml:space="preserve"> the</w:t>
+      </w:r>
+      <w:r>
+        <w:t xml:space="preserve"> place of the call – for all practical reasons it’s like using globals in a C program). Also </w:t>
+      </w:r>
+      <w:r>
+        <w:t xml:space="preserve">must take </w:t>
+      </w:r>
+      <w:r>
+        <w:t xml:space="preserve">care about side effects! Now when I read the code samples, </w:t>
+      </w:r>
+      <w:r>
+        <w:t>I need to remember</w:t>
+      </w:r>
+      <w:r>
+        <w:t xml:space="preserve"> that mentions of “acc” are actually functions calls</w:t>
+      </w:r>
+      <w:r>
+        <w:t xml:space="preserve"> to acc()</w:t>
+      </w:r>
+      <w:r>
+        <w:t xml:space="preserve"> that </w:t>
+      </w:r>
+      <w:r>
+        <w:t xml:space="preserve">are using the </w:t>
+      </w:r>
+      <w:r>
+        <w:t xml:space="preserve">latest updates to </w:t>
+      </w:r>
+      <w:r>
+        <w:t>“</w:t>
+      </w:r>
+      <w:r>
+        <w:t>pos</w:t>
+      </w:r>
+      <w:r>
+        <w:t>”</w:t>
+      </w:r>
+      <w:r>
+        <w:t>.</w:t>
+      </w:r>
+    </w:p>
+    <w:p>
+      <w:r>
+        <w:t>Like Casey said, it is good to take a look into the disassembly of the code. Things I learned</w:t>
+      </w:r>
+      <w:r>
+        <w:t xml:space="preserve"> doing this</w:t>
+      </w:r>
+      <w:r>
+        <w:t>: by default I was using fp:precise, so for sqrt it was calling a sqrt function. The operators for v3 are not inlined. The /2 is not replaced by the compiler with multiplication. Also this happens for v3...</w:t>
+      </w:r>
+      <w:r>
+        <w:t xml:space="preserve"> I was generating 32 bit code so </w:t>
+      </w:r>
+      <w:r>
+        <w:t>later I</w:t>
+      </w:r>
+      <w:r>
+        <w:t xml:space="preserve"> switched to 64</w:t>
+      </w:r>
+      <w:r>
+        <w:t xml:space="preserve"> bit</w:t>
+      </w:r>
+      <w:r>
+        <w:t>.</w:t>
+      </w:r>
+      <w:r>
+        <w:t xml:space="preserve"> Tried to inline the vector operators, but it does not work..</w:t>
+      </w:r>
+      <w:r>
+        <w:t xml:space="preserve"> need to add some high resolution timers to measure what happens.</w:t>
+      </w:r>
+    </w:p>
+    <w:p>
+      <w:r>
+        <w:t>T</w:t>
+      </w:r>
+      <w:r>
+        <w:t>he leapfrog met</w:t>
+      </w:r>
+      <w:r>
+        <w:t>hod takes 160 ticks. These happen when calling the Vector3 operators instead of inline and optimize</w:t>
+      </w:r>
+      <w:r>
+        <w:t xml:space="preserve"> them.</w:t>
+      </w:r>
+    </w:p>
+    <w:p>
+      <w:r>
+        <w:t>I rewrote the leapfrog</w:t>
+      </w:r>
+      <w:r>
+        <w:t xml:space="preserve"> method manua</w:t>
+      </w:r>
+      <w:r>
+        <w:t>l</w:t>
+      </w:r>
+      <w:r>
+        <w:t>ly by unrolling the Vector3 operators to simple double operations.</w:t>
+      </w:r>
+      <w:r>
+        <w:t xml:space="preserve"> The code is bigger, but also it takes only 90 ticks</w:t>
+      </w:r>
+      <w:r>
+        <w:t>.</w:t>
+      </w:r>
+      <w:r>
+        <w:t xml:space="preserve"> The generated SSE code looks dense enough.</w:t>
+      </w:r>
+    </w:p>
+    <w:p>
+      <w:r>
+        <w:t>Implemented hermite</w:t>
+      </w:r>
+      <w:r>
+        <w:t>4</w:t>
+      </w:r>
+      <w:r>
+        <w:t xml:space="preserve"> as described in the book</w:t>
+      </w:r>
+      <w:r>
+        <w:t>.</w:t>
+      </w:r>
+    </w:p>
+    <w:p>
+      <w:r>
+        <w:t xml:space="preserve">Hermite </w:t>
+      </w:r>
+      <w:r>
+        <w:t>Initial: 417 ticks</w:t>
+      </w:r>
+    </w:p>
+    <w:p>
+      <w:r>
+        <w:t xml:space="preserve">Hermite </w:t>
+      </w:r>
+      <w:r>
+        <w:t>Optimized: 180 ticks</w:t>
+      </w:r>
+    </w:p>
+    <w:p>
+      <w:r>
+        <w:t>Realized that I was not enabling avx compilation; after enable:</w:t>
+      </w:r>
+    </w:p>
+    <w:p>
+      <w:r>
+        <w:t xml:space="preserve">Hermite </w:t>
+      </w:r>
+      <w:r>
+        <w:t>Initial: 350 ticks</w:t>
+      </w:r>
+    </w:p>
+    <w:p>
+      <w:r>
+        <w:t xml:space="preserve">Hermite </w:t>
+      </w:r>
+      <w:r>
+        <w:t>Optimized: 170 ticks</w:t>
+      </w:r>
+    </w:p>
+    <w:p>
+      <w:r>
+        <w:t>So far I tested the 2-bod</w:t>
+      </w:r>
+      <w:r>
+        <w:t>y integrators from the Kali book</w:t>
+      </w:r>
+      <w:r>
+        <w:t>.</w:t>
+      </w:r>
+    </w:p>
+    <w:p>
+      <w:r>
+        <w:t>Next step is to implement the same with NBody.</w:t>
       </w:r>
     </w:p>
     <w:p/>
     <w:p/>
-    <w:p/>
-    <w:p/>
-    <w:p/>
-    <w:p/>
     <w:p>
       <w:r>
         <w:t>DE 102: a numerically integrated ephemeris of the Moon and planets spanning forty-four centuries   - 1982 – Newhall JPL</w:t>
+      </w:r>
+    </w:p>
+    <w:p>
+      <w:hyperlink r:id="rId13" w:history="1">
+        <w:r>
+          <w:rPr>
+            <w:rStyle w:val="Hyperlink"/>
+          </w:rPr>
+          <w:t>http://www.artcompsci.org/kali/vol/two_body_problem_2/ch10.html</w:t>
+        </w:r>
+      </w:hyperlink>
+      <w:r>
+        <w:t xml:space="preserve">  - hermite interpolation explained</w:t>
       </w:r>
     </w:p>
     <w:sectPr>

</xml_diff>

<commit_message>
simulation working. energy stable for thousands of years
</commit_message>
<xml_diff>
--- a/solar system simulator.docx
+++ b/solar system simulator.docx
@@ -6,6 +6,362 @@
     <w:p/>
     <w:p>
       <w:pPr>
+        <w:pStyle w:val="Title"/>
+      </w:pPr>
+      <w:r>
+        <w:t>Solar system simulation</w:t>
+      </w:r>
+    </w:p>
+    <w:p/>
+    <w:p>
+      <w:r>
+        <w:t>Several years ago I thought of writing a solar system simulator.</w:t>
+      </w:r>
+    </w:p>
+    <w:p>
+      <w:r>
+        <w:t>Newton’s law of gravity is simple to integrate, so this should be a simple program.</w:t>
+      </w:r>
+    </w:p>
+    <w:p>
+      <w:r>
+        <w:t>Just set an initial position for all the planets, then run the integrate loop.</w:t>
+      </w:r>
+    </w:p>
+    <w:p>
+      <w:r>
+        <w:t>The main issue I encountered was that I could not find the initial positions of the planets :)</w:t>
+      </w:r>
+    </w:p>
+    <w:p>
+      <w:r>
+        <w:t xml:space="preserve">I thought a little about this problem, and realized that theoretically it should be possible to recover the 3d position from the </w:t>
+      </w:r>
+      <w:proofErr w:type="spellStart"/>
+      <w:r>
+        <w:t>aparent</w:t>
+      </w:r>
+      <w:proofErr w:type="spellEnd"/>
+      <w:r>
+        <w:t xml:space="preserve"> positions of the planets on the earth sky (which I could find in some astronomic calendars).  But this was not an easy task. Basically to integrate the solar </w:t>
+      </w:r>
+      <w:proofErr w:type="gramStart"/>
+      <w:r>
+        <w:t>system  I</w:t>
+      </w:r>
+      <w:proofErr w:type="gramEnd"/>
+      <w:r>
+        <w:t xml:space="preserve"> needed the precise location of the planets in some coordinate reference system, and their speed. To get this from the 2D projection on the sky should be possible: make some estimation for the 3d position and speed, </w:t>
+      </w:r>
+      <w:proofErr w:type="gramStart"/>
+      <w:r>
+        <w:t>then</w:t>
+      </w:r>
+      <w:proofErr w:type="gramEnd"/>
+      <w:r>
+        <w:t xml:space="preserve"> apply corrections to get the same 2d </w:t>
+      </w:r>
+      <w:proofErr w:type="spellStart"/>
+      <w:r>
+        <w:t>timeseries</w:t>
+      </w:r>
+      <w:proofErr w:type="spellEnd"/>
+      <w:r>
+        <w:t xml:space="preserve"> from the astronomical calendar. An interesting problem, but not quite the one I wanted to solve.</w:t>
+      </w:r>
+    </w:p>
+    <w:p>
+      <w:r>
+        <w:t xml:space="preserve">So in the end I did nothing </w:t>
+      </w:r>
+      <w:proofErr w:type="gramStart"/>
+      <w:r>
+        <w:t>more,</w:t>
+      </w:r>
+      <w:proofErr w:type="gramEnd"/>
+      <w:r>
+        <w:t xml:space="preserve"> and the idea was shelved.</w:t>
+      </w:r>
+    </w:p>
+    <w:p>
+      <w:r>
+        <w:t xml:space="preserve">Recently I </w:t>
+      </w:r>
+      <w:proofErr w:type="spellStart"/>
+      <w:r>
+        <w:t>googled</w:t>
+      </w:r>
+      <w:proofErr w:type="spellEnd"/>
+      <w:r>
+        <w:t xml:space="preserve"> for a solar system simulator, and after a couple of false starts I found </w:t>
+      </w:r>
+      <w:hyperlink r:id="rId5" w:history="1">
+        <w:r>
+          <w:rPr>
+            <w:rStyle w:val="Hyperlink"/>
+          </w:rPr>
+          <w:t>http://www.moshier.net/ssystem.html</w:t>
+        </w:r>
+      </w:hyperlink>
+      <w:r>
+        <w:t xml:space="preserve"> which already </w:t>
+      </w:r>
+      <w:r>
+        <w:t>does what I intended. From my point of view, the gem was that it contains a header file with exactly the information I was missing (the 3d positions and speed for all planets at a specific moment in time).</w:t>
+      </w:r>
+      <w:r>
+        <w:t xml:space="preserve"> As it turns out, there were a lot more things that I was missing, but more on this later.</w:t>
+      </w:r>
+    </w:p>
+    <w:p>
+      <w:r>
+        <w:t xml:space="preserve"> From there I recovered the following story.</w:t>
+      </w:r>
+    </w:p>
+    <w:p>
+      <w:r>
+        <w:t>JPL needed to simulate the solar system for their missions and to provide that data to other projects.</w:t>
+      </w:r>
+    </w:p>
+    <w:p>
+      <w:r>
+        <w:t xml:space="preserve">So they </w:t>
+      </w:r>
+      <w:r>
+        <w:t xml:space="preserve">made a detailed simulation (I was barely born around that time), and then published the resulted </w:t>
+      </w:r>
+      <w:proofErr w:type="spellStart"/>
+      <w:r>
+        <w:t>efemerides</w:t>
+      </w:r>
+      <w:proofErr w:type="spellEnd"/>
+      <w:r>
+        <w:t xml:space="preserve"> tables for all planets for a couple of </w:t>
+      </w:r>
+      <w:proofErr w:type="spellStart"/>
+      <w:r>
+        <w:t>kyears</w:t>
+      </w:r>
+      <w:proofErr w:type="spellEnd"/>
+      <w:r>
+        <w:t>.</w:t>
+      </w:r>
+    </w:p>
+    <w:p>
+      <w:r>
+        <w:t xml:space="preserve">The </w:t>
+      </w:r>
+      <w:proofErr w:type="spellStart"/>
+      <w:r>
+        <w:t>Moshier</w:t>
+      </w:r>
+      <w:proofErr w:type="spellEnd"/>
+      <w:r>
+        <w:t xml:space="preserve"> guy wanted to reproduce the same data, 20 years later. </w:t>
+      </w:r>
+    </w:p>
+    <w:p>
+      <w:r>
+        <w:t>So I took a look at his code, which contained some stuff I did not expect.</w:t>
+      </w:r>
+    </w:p>
+    <w:p>
+      <w:r>
+        <w:t>There were 2 things that stand out:</w:t>
+      </w:r>
+    </w:p>
+    <w:p>
+      <w:pPr>
+        <w:pStyle w:val="ListParagraph"/>
+        <w:numPr>
+          <w:ilvl w:val="0"/>
+          <w:numId w:val="1"/>
+        </w:numPr>
+      </w:pPr>
+      <w:r>
+        <w:t xml:space="preserve">The </w:t>
+      </w:r>
+      <w:proofErr w:type="spellStart"/>
+      <w:r>
+        <w:t>newton</w:t>
+      </w:r>
+      <w:proofErr w:type="spellEnd"/>
+      <w:r>
+        <w:t xml:space="preserve"> law of gravitation is not enough for a realistic simulation; relativistic corrections need to be applied. </w:t>
+      </w:r>
+    </w:p>
+    <w:p>
+      <w:pPr>
+        <w:pStyle w:val="ListParagraph"/>
+        <w:numPr>
+          <w:ilvl w:val="0"/>
+          <w:numId w:val="1"/>
+        </w:numPr>
+      </w:pPr>
+      <w:r>
+        <w:t xml:space="preserve">The integrator used needs to be quite precise. A basic </w:t>
+      </w:r>
+      <w:proofErr w:type="spellStart"/>
+      <w:r>
+        <w:t>Runge-Kutta</w:t>
+      </w:r>
+      <w:proofErr w:type="spellEnd"/>
+      <w:r>
+        <w:t xml:space="preserve"> is not enough.</w:t>
+      </w:r>
+    </w:p>
+    <w:p/>
+    <w:p>
+      <w:pPr>
+        <w:pStyle w:val="Heading1"/>
+      </w:pPr>
+      <w:r>
+        <w:t>2-Body gravitation law</w:t>
+      </w:r>
+    </w:p>
+    <w:p/>
+    <w:p>
+      <w:r>
+        <w:t xml:space="preserve">The equation used by the </w:t>
+      </w:r>
+      <w:proofErr w:type="spellStart"/>
+      <w:r>
+        <w:t>Jpl</w:t>
+      </w:r>
+      <w:proofErr w:type="spellEnd"/>
+      <w:r>
+        <w:t xml:space="preserve"> simulation has the following form:</w:t>
+      </w:r>
+    </w:p>
+    <w:p>
+      <w:r>
+        <w:rPr>
+          <w:noProof/>
+        </w:rPr>
+        <w:drawing>
+          <wp:inline distT="0" distB="0" distL="0" distR="0">
+            <wp:extent cx="7475500" cy="1516396"/>
+            <wp:effectExtent l="19050" t="0" r="0" b="0"/>
+            <wp:docPr id="1" name="Picture 1"/>
+            <wp:cNvGraphicFramePr>
+              <a:graphicFrameLocks xmlns:a="http://schemas.openxmlformats.org/drawingml/2006/main" noChangeAspect="1"/>
+            </wp:cNvGraphicFramePr>
+            <a:graphic xmlns:a="http://schemas.openxmlformats.org/drawingml/2006/main">
+              <a:graphicData uri="http://schemas.openxmlformats.org/drawingml/2006/picture">
+                <pic:pic xmlns:pic="http://schemas.openxmlformats.org/drawingml/2006/picture">
+                  <pic:nvPicPr>
+                    <pic:cNvPr id="0" name="Picture 1"/>
+                    <pic:cNvPicPr>
+                      <a:picLocks noChangeAspect="1" noChangeArrowheads="1"/>
+                    </pic:cNvPicPr>
+                  </pic:nvPicPr>
+                  <pic:blipFill>
+                    <a:blip r:embed="rId6" cstate="print"/>
+                    <a:srcRect/>
+                    <a:stretch>
+                      <a:fillRect/>
+                    </a:stretch>
+                  </pic:blipFill>
+                  <pic:spPr bwMode="auto">
+                    <a:xfrm>
+                      <a:off x="0" y="0"/>
+                      <a:ext cx="7489460" cy="1519228"/>
+                    </a:xfrm>
+                    <a:prstGeom prst="rect">
+                      <a:avLst/>
+                    </a:prstGeom>
+                    <a:noFill/>
+                    <a:ln w="9525">
+                      <a:noFill/>
+                      <a:miter lim="800000"/>
+                      <a:headEnd/>
+                      <a:tailEnd/>
+                    </a:ln>
+                  </pic:spPr>
+                </pic:pic>
+              </a:graphicData>
+            </a:graphic>
+          </wp:inline>
+        </w:drawing>
+      </w:r>
+    </w:p>
+    <w:p>
+      <w:r>
+        <w:t>I tried to find out what it means, but so far the results have been inconclusive.</w:t>
+      </w:r>
+    </w:p>
+    <w:p>
+      <w:r>
+        <w:t xml:space="preserve">It seems to be the PPN (post </w:t>
+      </w:r>
+      <w:proofErr w:type="spellStart"/>
+      <w:r>
+        <w:t>newton</w:t>
+      </w:r>
+      <w:proofErr w:type="spellEnd"/>
+      <w:r>
+        <w:t>) approximation, with beta and gamma set to 1</w:t>
+      </w:r>
+      <w:r>
+        <w:t xml:space="preserve"> (</w:t>
+      </w:r>
+      <w:r>
+        <w:t xml:space="preserve">for </w:t>
+      </w:r>
+      <w:r>
+        <w:t>general relativity)</w:t>
+      </w:r>
+      <w:r>
+        <w:t>.</w:t>
+      </w:r>
+    </w:p>
+    <w:p/>
+    <w:p>
+      <w:pPr>
+        <w:pStyle w:val="Heading1"/>
+      </w:pPr>
+      <w:r>
+        <w:t>Integration</w:t>
+      </w:r>
+    </w:p>
+    <w:p>
+      <w:r>
+        <w:t>We have the equation of motion, and we know the initial state. So the obvious next step is to use an integration method to calculate the time evolution of the system.</w:t>
+      </w:r>
+    </w:p>
+    <w:p>
+      <w:r>
+        <w:t xml:space="preserve">The </w:t>
+      </w:r>
+      <w:proofErr w:type="spellStart"/>
+      <w:r>
+        <w:t>jpl</w:t>
+      </w:r>
+      <w:proofErr w:type="spellEnd"/>
+      <w:r>
+        <w:t xml:space="preserve"> simulation uses a predictor-corrector integrator or order up to 19 (Adams-</w:t>
+      </w:r>
+      <w:proofErr w:type="spellStart"/>
+      <w:r>
+        <w:t>Bashfort</w:t>
+      </w:r>
+      <w:proofErr w:type="spellEnd"/>
+      <w:r>
+        <w:t>-Moulton)</w:t>
+      </w:r>
+      <w:r>
+        <w:t xml:space="preserve"> with separate adaptive time steps</w:t>
+      </w:r>
+      <w:r>
+        <w:t>.</w:t>
+      </w:r>
+      <w:r>
+        <w:t xml:space="preserve"> I think that the separate time steps is just a minor optimization in the solar system case because there are only 10 bodies, and because it influences only one part of the total computation. Best case scenario it probably provide a 2-4 times speed up.  So I think I will skip the separate time steps. (But it is a major speed up for the N-Body cases where N is big).</w:t>
+      </w:r>
+    </w:p>
+    <w:p/>
+    <w:p>
+      <w:pPr>
         <w:spacing w:after="0" w:line="240" w:lineRule="auto"/>
         <w:rPr>
           <w:rFonts w:ascii="Times New Roman" w:eastAsia="Times New Roman" w:hAnsi="Times New Roman" w:cs="Times New Roman"/>
@@ -24,7 +380,7 @@
           <wp:inline distT="0" distB="0" distL="0" distR="0">
             <wp:extent cx="1960245" cy="241300"/>
             <wp:effectExtent l="19050" t="0" r="1905" b="0"/>
-            <wp:docPr id="8" name="Picture 1" descr="http://demonstrations.wolfram.com/TwoStepAndFourStepAdamsPredictorCorrectorMethod/HTMLImages/index.en/11.gif"/>
+            <wp:docPr id="2" name="Picture 1" descr="http://demonstrations.wolfram.com/TwoStepAndFourStepAdamsPredictorCorrectorMethod/HTMLImages/index.en/11.gif"/>
             <wp:cNvGraphicFramePr>
               <a:graphicFrameLocks xmlns:a="http://schemas.openxmlformats.org/drawingml/2006/main" noChangeAspect="1"/>
             </wp:cNvGraphicFramePr>
@@ -38,7 +394,7 @@
                     </pic:cNvPicPr>
                   </pic:nvPicPr>
                   <pic:blipFill>
-                    <a:blip r:embed="rId5" cstate="print"/>
+                    <a:blip r:embed="rId7" cstate="print"/>
                     <a:srcRect/>
                     <a:stretch>
                       <a:fillRect/>
@@ -72,7 +428,43 @@
           <w:sz w:val="24"/>
           <w:szCs w:val="24"/>
         </w:rPr>
-        <w:t>(predictor step: two-step Adams–Bashforth)</w:t>
+        <w:t>(</w:t>
+      </w:r>
+      <w:proofErr w:type="gramStart"/>
+      <w:r>
+        <w:rPr>
+          <w:rFonts w:ascii="Times New Roman" w:eastAsia="Times New Roman" w:hAnsi="Times New Roman" w:cs="Times New Roman"/>
+          <w:sz w:val="24"/>
+          <w:szCs w:val="24"/>
+        </w:rPr>
+        <w:t>predictor</w:t>
+      </w:r>
+      <w:proofErr w:type="gramEnd"/>
+      <w:r>
+        <w:rPr>
+          <w:rFonts w:ascii="Times New Roman" w:eastAsia="Times New Roman" w:hAnsi="Times New Roman" w:cs="Times New Roman"/>
+          <w:sz w:val="24"/>
+          <w:szCs w:val="24"/>
+        </w:rPr>
+        <w:t xml:space="preserve"> step: two-step Adams–</w:t>
+      </w:r>
+      <w:proofErr w:type="spellStart"/>
+      <w:r>
+        <w:rPr>
+          <w:rFonts w:ascii="Times New Roman" w:eastAsia="Times New Roman" w:hAnsi="Times New Roman" w:cs="Times New Roman"/>
+          <w:sz w:val="24"/>
+          <w:szCs w:val="24"/>
+        </w:rPr>
+        <w:t>Bashforth</w:t>
+      </w:r>
+      <w:proofErr w:type="spellEnd"/>
+      <w:r>
+        <w:rPr>
+          <w:rFonts w:ascii="Times New Roman" w:eastAsia="Times New Roman" w:hAnsi="Times New Roman" w:cs="Times New Roman"/>
+          <w:sz w:val="24"/>
+          <w:szCs w:val="24"/>
+        </w:rPr>
+        <w:t>)</w:t>
       </w:r>
     </w:p>
     <w:p>
@@ -97,7 +489,7 @@
           <wp:inline distT="0" distB="0" distL="0" distR="0">
             <wp:extent cx="1865630" cy="241300"/>
             <wp:effectExtent l="19050" t="0" r="1270" b="0"/>
-            <wp:docPr id="7" name="Picture 2" descr="http://demonstrations.wolfram.com/TwoStepAndFourStepAdamsPredictorCorrectorMethod/HTMLImages/index.en/12.gif"/>
+            <wp:docPr id="3" name="Picture 2" descr="http://demonstrations.wolfram.com/TwoStepAndFourStepAdamsPredictorCorrectorMethod/HTMLImages/index.en/12.gif"/>
             <wp:cNvGraphicFramePr>
               <a:graphicFrameLocks xmlns:a="http://schemas.openxmlformats.org/drawingml/2006/main" noChangeAspect="1"/>
             </wp:cNvGraphicFramePr>
@@ -111,7 +503,7 @@
                     </pic:cNvPicPr>
                   </pic:nvPicPr>
                   <pic:blipFill>
-                    <a:blip r:embed="rId6" cstate="print"/>
+                    <a:blip r:embed="rId8" cstate="print"/>
                     <a:srcRect/>
                     <a:stretch>
                       <a:fillRect/>
@@ -145,27 +537,63 @@
           <w:sz w:val="24"/>
           <w:szCs w:val="24"/>
         </w:rPr>
-        <w:t>(corrector step: two-step Adams–Moulton)</w:t>
-      </w:r>
-    </w:p>
-    <w:p>
-      <w:pPr>
-        <w:spacing w:after="0" w:line="240" w:lineRule="auto"/>
+        <w:t>(</w:t>
+      </w:r>
+      <w:proofErr w:type="gramStart"/>
+      <w:r>
         <w:rPr>
           <w:rFonts w:ascii="Times New Roman" w:eastAsia="Times New Roman" w:hAnsi="Times New Roman" w:cs="Times New Roman"/>
           <w:sz w:val="24"/>
           <w:szCs w:val="24"/>
         </w:rPr>
-      </w:pPr>
-      <w:bookmarkStart w:id="1" w:name="381131393"/>
-      <w:bookmarkEnd w:id="1"/>
+        <w:t>corrector</w:t>
+      </w:r>
+      <w:proofErr w:type="gramEnd"/>
       <w:r>
         <w:rPr>
           <w:rFonts w:ascii="Times New Roman" w:eastAsia="Times New Roman" w:hAnsi="Times New Roman" w:cs="Times New Roman"/>
           <w:sz w:val="24"/>
           <w:szCs w:val="24"/>
         </w:rPr>
-        <w:t>The four-step Adams predictor-corrector method uses the four-step Adams–Bashforth and Adams-Moulton methods together:</w:t>
+        <w:t xml:space="preserve"> step: two-step Adams–Moulton)</w:t>
+      </w:r>
+    </w:p>
+    <w:p>
+      <w:pPr>
+        <w:spacing w:after="0" w:line="240" w:lineRule="auto"/>
+        <w:rPr>
+          <w:rFonts w:ascii="Times New Roman" w:eastAsia="Times New Roman" w:hAnsi="Times New Roman" w:cs="Times New Roman"/>
+          <w:sz w:val="24"/>
+          <w:szCs w:val="24"/>
+        </w:rPr>
+      </w:pPr>
+      <w:bookmarkStart w:id="1" w:name="381131393"/>
+      <w:bookmarkEnd w:id="1"/>
+      <w:r>
+        <w:rPr>
+          <w:rFonts w:ascii="Times New Roman" w:eastAsia="Times New Roman" w:hAnsi="Times New Roman" w:cs="Times New Roman"/>
+          <w:sz w:val="24"/>
+          <w:szCs w:val="24"/>
+        </w:rPr>
+        <w:t>The four-step Adams predictor-corrector method uses the four-step Adams–</w:t>
+      </w:r>
+      <w:proofErr w:type="spellStart"/>
+      <w:r>
+        <w:rPr>
+          <w:rFonts w:ascii="Times New Roman" w:eastAsia="Times New Roman" w:hAnsi="Times New Roman" w:cs="Times New Roman"/>
+          <w:sz w:val="24"/>
+          <w:szCs w:val="24"/>
+        </w:rPr>
+        <w:t>Bashforth</w:t>
+      </w:r>
+      <w:proofErr w:type="spellEnd"/>
+      <w:r>
+        <w:rPr>
+          <w:rFonts w:ascii="Times New Roman" w:eastAsia="Times New Roman" w:hAnsi="Times New Roman" w:cs="Times New Roman"/>
+          <w:sz w:val="24"/>
+          <w:szCs w:val="24"/>
+        </w:rPr>
+        <w:t xml:space="preserve"> and Adams-Moulton methods together:</w:t>
       </w:r>
     </w:p>
     <w:p>
@@ -190,7 +618,7 @@
           <wp:inline distT="0" distB="0" distL="0" distR="0">
             <wp:extent cx="3855085" cy="241300"/>
             <wp:effectExtent l="19050" t="0" r="0" b="0"/>
-            <wp:docPr id="6" name="Picture 3" descr="http://demonstrations.wolfram.com/TwoStepAndFourStepAdamsPredictorCorrectorMethod/HTMLImages/index.en/13.gif"/>
+            <wp:docPr id="4" name="Picture 3" descr="http://demonstrations.wolfram.com/TwoStepAndFourStepAdamsPredictorCorrectorMethod/HTMLImages/index.en/13.gif"/>
             <wp:cNvGraphicFramePr>
               <a:graphicFrameLocks xmlns:a="http://schemas.openxmlformats.org/drawingml/2006/main" noChangeAspect="1"/>
             </wp:cNvGraphicFramePr>
@@ -204,7 +632,7 @@
                     </pic:cNvPicPr>
                   </pic:nvPicPr>
                   <pic:blipFill>
-                    <a:blip r:embed="rId7" cstate="print"/>
+                    <a:blip r:embed="rId9" cstate="print"/>
                     <a:srcRect/>
                     <a:stretch>
                       <a:fillRect/>
@@ -238,7 +666,25 @@
           <w:sz w:val="24"/>
           <w:szCs w:val="24"/>
         </w:rPr>
-        <w:t xml:space="preserve">(predictor step) </w:t>
+        <w:t>(</w:t>
+      </w:r>
+      <w:proofErr w:type="gramStart"/>
+      <w:r>
+        <w:rPr>
+          <w:rFonts w:ascii="Times New Roman" w:eastAsia="Times New Roman" w:hAnsi="Times New Roman" w:cs="Times New Roman"/>
+          <w:sz w:val="24"/>
+          <w:szCs w:val="24"/>
+        </w:rPr>
+        <w:t>predictor</w:t>
+      </w:r>
+      <w:proofErr w:type="gramEnd"/>
+      <w:r>
+        <w:rPr>
+          <w:rFonts w:ascii="Times New Roman" w:eastAsia="Times New Roman" w:hAnsi="Times New Roman" w:cs="Times New Roman"/>
+          <w:sz w:val="24"/>
+          <w:szCs w:val="24"/>
+        </w:rPr>
+        <w:t xml:space="preserve"> step) </w:t>
       </w:r>
       <w:r>
         <w:rPr>
@@ -259,7 +705,7 @@
           <wp:inline distT="0" distB="0" distL="0" distR="0">
             <wp:extent cx="3649980" cy="241300"/>
             <wp:effectExtent l="19050" t="0" r="7620" b="0"/>
-            <wp:docPr id="5" name="Picture 4" descr="http://demonstrations.wolfram.com/TwoStepAndFourStepAdamsPredictorCorrectorMethod/HTMLImages/index.en/14.gif"/>
+            <wp:docPr id="9" name="Picture 4" descr="http://demonstrations.wolfram.com/TwoStepAndFourStepAdamsPredictorCorrectorMethod/HTMLImages/index.en/14.gif"/>
             <wp:cNvGraphicFramePr>
               <a:graphicFrameLocks xmlns:a="http://schemas.openxmlformats.org/drawingml/2006/main" noChangeAspect="1"/>
             </wp:cNvGraphicFramePr>
@@ -273,7 +719,7 @@
                     </pic:cNvPicPr>
                   </pic:nvPicPr>
                   <pic:blipFill>
-                    <a:blip r:embed="rId8" cstate="print"/>
+                    <a:blip r:embed="rId10" cstate="print"/>
                     <a:srcRect/>
                     <a:stretch>
                       <a:fillRect/>
@@ -307,382 +753,269 @@
           <w:sz w:val="24"/>
           <w:szCs w:val="24"/>
         </w:rPr>
-        <w:t>(corrector step)</w:t>
+        <w:t>(</w:t>
+      </w:r>
+      <w:proofErr w:type="gramStart"/>
+      <w:r>
+        <w:rPr>
+          <w:rFonts w:ascii="Times New Roman" w:eastAsia="Times New Roman" w:hAnsi="Times New Roman" w:cs="Times New Roman"/>
+          <w:sz w:val="24"/>
+          <w:szCs w:val="24"/>
+        </w:rPr>
+        <w:t>corrector</w:t>
+      </w:r>
+      <w:proofErr w:type="gramEnd"/>
+      <w:r>
+        <w:rPr>
+          <w:rFonts w:ascii="Times New Roman" w:eastAsia="Times New Roman" w:hAnsi="Times New Roman" w:cs="Times New Roman"/>
+          <w:sz w:val="24"/>
+          <w:szCs w:val="24"/>
+        </w:rPr>
+        <w:t xml:space="preserve"> step)</w:t>
       </w:r>
     </w:p>
     <w:p/>
     <w:p/>
-    <w:p/>
-    <w:p>
-      <w:r>
-        <w:t>Several years ago I thought of writing a solar system simulator.</w:t>
-      </w:r>
-    </w:p>
-    <w:p>
-      <w:r>
-        <w:t>Newton’s law of gravity is simple to integrate, so this should be a simple program.</w:t>
-      </w:r>
-    </w:p>
-    <w:p>
-      <w:r>
-        <w:t>Just set an initial position for all the planets, then run the integrate loop.</w:t>
-      </w:r>
-    </w:p>
-    <w:p>
-      <w:r>
-        <w:t>The main issue I encountered was that I could not find the initial positions of the planets :)</w:t>
-      </w:r>
-    </w:p>
-    <w:p>
-      <w:r>
-        <w:t>I thought a little about this problem, and realized that theoretically it should be possible to recover the 3d position from the aparent positions of the planets on the earth sky (which I could find in some astronomic calendars).  But this was not an easy task. Basically to integrate the solar system  I needed the precise location of the planets in some coordinate reference system, and their speed. To get this from the 2D projection on the sky should be possible: make some estimation for the 3d position and speed, then apply corrections to get the same 2d timeseries from the astronomical calendar. An interesting problem, but not quite the one I wanted to solve.</w:t>
-      </w:r>
-    </w:p>
-    <w:p>
-      <w:r>
-        <w:t>So in the end I did nothing more, and the idea was shelved.</w:t>
-      </w:r>
-    </w:p>
-    <w:p>
-      <w:r>
-        <w:t xml:space="preserve">Recently I googled for a solar system simulator, and after a couple of false starts I found </w:t>
-      </w:r>
-      <w:hyperlink r:id="rId9" w:history="1">
-        <w:r>
-          <w:rPr>
-            <w:rStyle w:val="Hyperlink"/>
-          </w:rPr>
-          <w:t>http://www.moshier.net/ssystem.html</w:t>
-        </w:r>
-      </w:hyperlink>
-      <w:r>
-        <w:t xml:space="preserve"> which already </w:t>
-      </w:r>
-      <w:r>
-        <w:t>does what I intended. From my point of view, the gem was that it contains a header file with exactly the information I was missing (the 3d positions and speed for all planets at a specific moment in time).</w:t>
-      </w:r>
-      <w:r>
-        <w:t xml:space="preserve"> As it turns out, there were a lot more things that I was missing, but more on this later.</w:t>
-      </w:r>
-    </w:p>
-    <w:p>
-      <w:r>
-        <w:t xml:space="preserve"> From there I recovered the following story.</w:t>
-      </w:r>
-    </w:p>
-    <w:p>
-      <w:r>
-        <w:t>JPL needed to simulate the solar system for their missions and to provide that data to other projects.</w:t>
-      </w:r>
-    </w:p>
-    <w:p>
-      <w:r>
-        <w:t xml:space="preserve">So they </w:t>
-      </w:r>
-      <w:r>
-        <w:t>made a detailed simulation (I was barely born around that time), and then published the resulted efemerides tables for all planets for a couple of kyears.</w:t>
-      </w:r>
-    </w:p>
-    <w:p>
-      <w:r>
-        <w:t xml:space="preserve">The Moshier guy wanted to reproduce the same data, 20 years later. </w:t>
-      </w:r>
-    </w:p>
-    <w:p>
-      <w:r>
-        <w:t>So I took a look at his code, which contained some stuff I did not expect.</w:t>
-      </w:r>
-    </w:p>
-    <w:p>
-      <w:r>
-        <w:t>There were 2 things that stand out:</w:t>
-      </w:r>
-    </w:p>
-    <w:p>
-      <w:pPr>
-        <w:pStyle w:val="ListParagraph"/>
-        <w:numPr>
-          <w:ilvl w:val="0"/>
-          <w:numId w:val="1"/>
-        </w:numPr>
-      </w:pPr>
-      <w:r>
-        <w:t xml:space="preserve">The newton law of gravitation is not enough for a realistic simulation; relativistic corrections need to be applied. </w:t>
-      </w:r>
-    </w:p>
-    <w:p>
-      <w:pPr>
-        <w:pStyle w:val="ListParagraph"/>
-        <w:numPr>
-          <w:ilvl w:val="0"/>
-          <w:numId w:val="1"/>
-        </w:numPr>
-      </w:pPr>
-      <w:r>
-        <w:t>The integrator used needs to be quite precise. A basic Runge-Kutta is not enough.</w:t>
-      </w:r>
-    </w:p>
-    <w:p/>
-    <w:p>
-      <w:pPr>
-        <w:pStyle w:val="Heading1"/>
-      </w:pPr>
-      <w:r>
-        <w:t>2-Body gravitation law</w:t>
-      </w:r>
-    </w:p>
-    <w:p/>
-    <w:p>
-      <w:r>
-        <w:t>The equation used by the Jpl simulation has the following form:</w:t>
-      </w:r>
-    </w:p>
-    <w:p>
-      <w:r>
-        <w:rPr>
-          <w:noProof/>
-        </w:rPr>
-        <w:drawing>
-          <wp:inline distT="0" distB="0" distL="0" distR="0">
-            <wp:extent cx="7475500" cy="1516396"/>
-            <wp:effectExtent l="19050" t="0" r="0" b="0"/>
-            <wp:docPr id="1" name="Picture 1"/>
-            <wp:cNvGraphicFramePr>
-              <a:graphicFrameLocks xmlns:a="http://schemas.openxmlformats.org/drawingml/2006/main" noChangeAspect="1"/>
-            </wp:cNvGraphicFramePr>
-            <a:graphic xmlns:a="http://schemas.openxmlformats.org/drawingml/2006/main">
-              <a:graphicData uri="http://schemas.openxmlformats.org/drawingml/2006/picture">
-                <pic:pic xmlns:pic="http://schemas.openxmlformats.org/drawingml/2006/picture">
-                  <pic:nvPicPr>
-                    <pic:cNvPr id="0" name="Picture 1"/>
-                    <pic:cNvPicPr>
-                      <a:picLocks noChangeAspect="1" noChangeArrowheads="1"/>
-                    </pic:cNvPicPr>
-                  </pic:nvPicPr>
-                  <pic:blipFill>
-                    <a:blip r:embed="rId10" cstate="print"/>
-                    <a:srcRect/>
-                    <a:stretch>
-                      <a:fillRect/>
-                    </a:stretch>
-                  </pic:blipFill>
-                  <pic:spPr bwMode="auto">
-                    <a:xfrm>
-                      <a:off x="0" y="0"/>
-                      <a:ext cx="7489460" cy="1519228"/>
-                    </a:xfrm>
-                    <a:prstGeom prst="rect">
-                      <a:avLst/>
-                    </a:prstGeom>
-                    <a:noFill/>
-                    <a:ln w="9525">
-                      <a:noFill/>
-                      <a:miter lim="800000"/>
-                      <a:headEnd/>
-                      <a:tailEnd/>
-                    </a:ln>
-                  </pic:spPr>
-                </pic:pic>
-              </a:graphicData>
-            </a:graphic>
-          </wp:inline>
-        </w:drawing>
-      </w:r>
-    </w:p>
-    <w:p>
-      <w:r>
-        <w:t>I tried to find out what it means, but so far the results have been inconclusive.</w:t>
-      </w:r>
-    </w:p>
-    <w:p>
-      <w:r>
-        <w:t>It seems to be the PPN (post newton) approximation, with beta and gamma set to 1</w:t>
-      </w:r>
-      <w:r>
-        <w:t xml:space="preserve"> (</w:t>
-      </w:r>
-      <w:r>
-        <w:t xml:space="preserve">for </w:t>
-      </w:r>
-      <w:r>
-        <w:t>general relativity)</w:t>
+    <w:p>
+      <w:r>
+        <w:t xml:space="preserve">I </w:t>
+      </w:r>
+      <w:proofErr w:type="gramStart"/>
+      <w:r>
+        <w:t xml:space="preserve">found </w:t>
+      </w:r>
+      <w:r>
+        <w:t xml:space="preserve"> a</w:t>
+      </w:r>
+      <w:proofErr w:type="gramEnd"/>
+      <w:r>
+        <w:t xml:space="preserve"> paper about </w:t>
+      </w:r>
+      <w:r>
+        <w:t>an easy way to generate the coefficients</w:t>
+      </w:r>
+      <w:r>
+        <w:t xml:space="preserve"> for A-B-M</w:t>
+      </w:r>
+      <w:r>
+        <w:t xml:space="preserve"> (solving an line</w:t>
+      </w:r>
+      <w:r>
+        <w:t xml:space="preserve">ar </w:t>
+      </w:r>
+      <w:proofErr w:type="spellStart"/>
+      <w:r>
+        <w:t>eq</w:t>
+      </w:r>
+      <w:proofErr w:type="spellEnd"/>
+      <w:r>
+        <w:t xml:space="preserve"> system), but for normal uses</w:t>
+      </w:r>
+      <w:r>
+        <w:t xml:space="preserve"> I can just take </w:t>
+      </w:r>
+      <w:proofErr w:type="spellStart"/>
+      <w:r>
+        <w:t>precomputed</w:t>
+      </w:r>
+      <w:proofErr w:type="spellEnd"/>
+      <w:r>
+        <w:t xml:space="preserve"> coefficients.</w:t>
+      </w:r>
+    </w:p>
+    <w:p>
+      <w:r>
+        <w:t>Still not sure what is the advantage of a 4 order p</w:t>
+      </w:r>
+      <w:r>
+        <w:t>redictor-</w:t>
+      </w:r>
+      <w:r>
+        <w:t>corrector (8 terms</w:t>
+      </w:r>
+      <w:r>
+        <w:t xml:space="preserve"> total) </w:t>
+      </w:r>
+      <w:r>
+        <w:t>versus</w:t>
+      </w:r>
+      <w:r>
+        <w:t xml:space="preserve"> RK of order 8</w:t>
       </w:r>
       <w:r>
         <w:t>.</w:t>
       </w:r>
     </w:p>
-    <w:p/>
-    <w:p>
-      <w:pPr>
-        <w:pStyle w:val="Heading1"/>
-      </w:pPr>
-      <w:r>
-        <w:t>Integration</w:t>
-      </w:r>
-    </w:p>
-    <w:p>
-      <w:r>
-        <w:t>We have the equation of motion, and we know the initial state. So the obvious next step is to use an integration method to calculate the time evolution of the system.</w:t>
-      </w:r>
-    </w:p>
-    <w:p>
-      <w:r>
-        <w:t>The jpl simulation uses a predictor-corrector integrator or order up to 19 (Adams-Bashfort-Moulton)</w:t>
-      </w:r>
-      <w:r>
-        <w:t xml:space="preserve"> with separate adaptive time steps</w:t>
+    <w:p>
+      <w:r>
+        <w:t xml:space="preserve">The plot thickens when reading about N-body simulations I found that the modern implementations use a </w:t>
+      </w:r>
+      <w:proofErr w:type="spellStart"/>
+      <w:r>
+        <w:t>Hermite</w:t>
+      </w:r>
+      <w:proofErr w:type="spellEnd"/>
+      <w:r>
+        <w:t xml:space="preserve"> implementation, which apparently is faster and easier to implement. To check the stability of the integration the total energy of the system is </w:t>
+      </w:r>
+      <w:r>
+        <w:t>used (</w:t>
+      </w:r>
+      <w:proofErr w:type="spellStart"/>
+      <w:r>
+        <w:t>i.e</w:t>
+      </w:r>
+      <w:proofErr w:type="spellEnd"/>
+      <w:r>
+        <w:t xml:space="preserve"> it must remain constant).</w:t>
+      </w:r>
+    </w:p>
+    <w:p>
+      <w:r>
+        <w:t>I found some details about the 4</w:t>
+      </w:r>
+      <w:r>
+        <w:rPr>
+          <w:vertAlign w:val="superscript"/>
+        </w:rPr>
+        <w:t>th</w:t>
+      </w:r>
+      <w:r>
+        <w:t xml:space="preserve"> order </w:t>
+      </w:r>
+      <w:proofErr w:type="spellStart"/>
+      <w:r>
+        <w:t>Hermite</w:t>
+      </w:r>
+      <w:proofErr w:type="spellEnd"/>
+      <w:r>
+        <w:t>, and about 6 and 8</w:t>
+      </w:r>
+      <w:r>
+        <w:rPr>
+          <w:vertAlign w:val="superscript"/>
+        </w:rPr>
+        <w:t>th</w:t>
+      </w:r>
+      <w:r>
+        <w:t xml:space="preserve"> order</w:t>
+      </w:r>
+      <w:r>
+        <w:t xml:space="preserve"> which should be more precise.</w:t>
+      </w:r>
+    </w:p>
+    <w:p>
+      <w:r>
+        <w:t xml:space="preserve"> Because some formulations </w:t>
+      </w:r>
+      <w:r>
+        <w:t xml:space="preserve">of the </w:t>
+      </w:r>
+      <w:proofErr w:type="spellStart"/>
+      <w:r>
+        <w:t>Hermite</w:t>
+      </w:r>
+      <w:proofErr w:type="spellEnd"/>
+      <w:r>
+        <w:t xml:space="preserve"> interpolation </w:t>
+      </w:r>
+      <w:r>
+        <w:t xml:space="preserve">are time </w:t>
+      </w:r>
+      <w:proofErr w:type="spellStart"/>
+      <w:r>
+        <w:t>symetric</w:t>
+      </w:r>
+      <w:proofErr w:type="spellEnd"/>
+      <w:r>
+        <w:t>, it is</w:t>
+      </w:r>
+      <w:r>
+        <w:t xml:space="preserve"> possible to apply the</w:t>
+      </w:r>
+      <w:r>
+        <w:t xml:space="preserve"> corrector step severa</w:t>
+      </w:r>
+      <w:r>
+        <w:t xml:space="preserve">l </w:t>
+      </w:r>
+      <w:proofErr w:type="gramStart"/>
+      <w:r>
+        <w:t>time</w:t>
+      </w:r>
+      <w:proofErr w:type="gramEnd"/>
+      <w:r>
+        <w:t xml:space="preserve"> to obtain better results</w:t>
+      </w:r>
+      <w:r>
+        <w:t xml:space="preserve">. This is called </w:t>
+      </w:r>
+      <w:proofErr w:type="gramStart"/>
+      <w:r>
+        <w:t>the  P</w:t>
+      </w:r>
+      <w:proofErr w:type="gramEnd"/>
+      <w:r>
+        <w:t>(EC)</w:t>
+      </w:r>
+      <w:r>
+        <w:rPr>
+          <w:vertAlign w:val="superscript"/>
+        </w:rPr>
+        <w:t>n</w:t>
+      </w:r>
+      <w:r>
+        <w:t xml:space="preserve"> method.</w:t>
+      </w:r>
+    </w:p>
+    <w:p>
+      <w:r>
+        <w:t>In retrospe</w:t>
+      </w:r>
+      <w:r>
+        <w:t>ct, I do not understand how this sophisticated integration</w:t>
+      </w:r>
+      <w:r>
+        <w:t xml:space="preserve"> methods work. I am </w:t>
+      </w:r>
+      <w:r>
+        <w:t>currently</w:t>
+      </w:r>
+      <w:r>
+        <w:t xml:space="preserve"> </w:t>
+      </w:r>
+      <w:r>
+        <w:t xml:space="preserve">not able </w:t>
+      </w:r>
+      <w:r>
+        <w:t xml:space="preserve">to deduce them </w:t>
+      </w:r>
+      <w:r>
+        <w:t>on my own</w:t>
       </w:r>
       <w:r>
         <w:t>.</w:t>
       </w:r>
-      <w:r>
-        <w:t xml:space="preserve"> I think that the separate time steps is just a minor optimization in the solar system case because there are only 10 bodies, and because it influences only one part of the total computation. Best case scenario it probably provide a 2-4 times speed up.  So I think I will skip the separate time steps. (But it is a major speed up for the N-Body cases where N is big).</w:t>
-      </w:r>
-    </w:p>
-    <w:p>
-      <w:r>
-        <w:t xml:space="preserve">I found </w:t>
-      </w:r>
-      <w:r>
-        <w:t xml:space="preserve"> a paper about </w:t>
-      </w:r>
-      <w:r>
-        <w:t>an easy way to generate the coefficients</w:t>
-      </w:r>
-      <w:r>
-        <w:t xml:space="preserve"> for A-B-M</w:t>
-      </w:r>
-      <w:r>
-        <w:t xml:space="preserve"> (solving an line</w:t>
-      </w:r>
-      <w:r>
-        <w:t>ar eq system), but for normal uses</w:t>
-      </w:r>
-      <w:r>
-        <w:t xml:space="preserve"> I can just take precomputed coefficients.</w:t>
-      </w:r>
-    </w:p>
-    <w:p>
-      <w:r>
-        <w:t>Still not sure what is the advantage of a 4 order p</w:t>
-      </w:r>
-      <w:r>
-        <w:t>redictor-</w:t>
-      </w:r>
-      <w:r>
-        <w:t>corrector (8 terms</w:t>
-      </w:r>
-      <w:r>
-        <w:t xml:space="preserve"> total) </w:t>
-      </w:r>
-      <w:r>
-        <w:t>versus</w:t>
-      </w:r>
-      <w:r>
-        <w:t xml:space="preserve"> RK of order 8</w:t>
-      </w:r>
-      <w:r>
-        <w:t>.</w:t>
-      </w:r>
-    </w:p>
-    <w:p>
-      <w:r>
-        <w:t xml:space="preserve">The plot thickens when reading about N-body simulations I found that the modern implementations use a Hermite implementation, which apparently is faster and easier to implement. To check the stability of the integration the total energy of the system is </w:t>
-      </w:r>
-      <w:r>
-        <w:t>used (i.e it must remain constant).</w:t>
-      </w:r>
-    </w:p>
-    <w:p>
-      <w:r>
-        <w:t>I found some details about the 4</w:t>
-      </w:r>
-      <w:r>
-        <w:rPr>
-          <w:vertAlign w:val="superscript"/>
-        </w:rPr>
-        <w:t>th</w:t>
-      </w:r>
-      <w:r>
-        <w:t xml:space="preserve"> order Hermite, and about 6 and 8</w:t>
-      </w:r>
-      <w:r>
-        <w:rPr>
-          <w:vertAlign w:val="superscript"/>
-        </w:rPr>
-        <w:t>th</w:t>
-      </w:r>
-      <w:r>
-        <w:t xml:space="preserve"> order</w:t>
-      </w:r>
-      <w:r>
-        <w:t xml:space="preserve"> which should be more precise.</w:t>
-      </w:r>
-    </w:p>
-    <w:p>
-      <w:r>
-        <w:t xml:space="preserve"> Because some formulations </w:t>
-      </w:r>
-      <w:r>
-        <w:t xml:space="preserve">of the Hermite interpolation </w:t>
-      </w:r>
-      <w:r>
-        <w:t>are time symetric, it is</w:t>
-      </w:r>
-      <w:r>
-        <w:t xml:space="preserve"> possible to apply the</w:t>
-      </w:r>
-      <w:r>
-        <w:t xml:space="preserve"> corrector step severa</w:t>
-      </w:r>
-      <w:r>
-        <w:t>l time to obtain better results</w:t>
-      </w:r>
-      <w:r>
-        <w:t>. This is called the  P(EC)</w:t>
-      </w:r>
-      <w:r>
-        <w:rPr>
-          <w:vertAlign w:val="superscript"/>
-        </w:rPr>
-        <w:t>n</w:t>
-      </w:r>
-      <w:r>
-        <w:t xml:space="preserve"> method.</w:t>
-      </w:r>
-    </w:p>
-    <w:p>
-      <w:r>
-        <w:t>In retrospe</w:t>
-      </w:r>
-      <w:r>
-        <w:t>ct, I do not understand how this sophisticated integration</w:t>
-      </w:r>
-      <w:r>
-        <w:t xml:space="preserve"> methods work. I am </w:t>
-      </w:r>
-      <w:r>
-        <w:t>currently</w:t>
-      </w:r>
-      <w:r>
-        <w:t xml:space="preserve"> </w:t>
-      </w:r>
-      <w:r>
-        <w:t xml:space="preserve">not able </w:t>
-      </w:r>
-      <w:r>
-        <w:t xml:space="preserve">to deduce them </w:t>
-      </w:r>
-      <w:r>
-        <w:t>on my own</w:t>
-      </w:r>
-      <w:r>
-        <w:t>.</w:t>
-      </w:r>
-    </w:p>
-    <w:p>
-      <w:r>
-        <w:t xml:space="preserve">I found a Hermite implementation on Github: </w:t>
+    </w:p>
+    <w:p>
+      <w:r>
+        <w:t xml:space="preserve">I found a </w:t>
+      </w:r>
+      <w:proofErr w:type="spellStart"/>
+      <w:r>
+        <w:t>Hermite</w:t>
+      </w:r>
+      <w:proofErr w:type="spellEnd"/>
+      <w:r>
+        <w:t xml:space="preserve"> implementation on </w:t>
+      </w:r>
+      <w:proofErr w:type="spellStart"/>
+      <w:r>
+        <w:t>Github</w:t>
+      </w:r>
+      <w:proofErr w:type="spellEnd"/>
+      <w:r>
+        <w:t xml:space="preserve">: </w:t>
       </w:r>
       <w:hyperlink r:id="rId11" w:history="1">
         <w:r>
@@ -693,7 +1026,15 @@
         </w:r>
       </w:hyperlink>
       <w:r>
-        <w:t xml:space="preserve"> . This contains even a GPU implementation and AVX optimizations. The guy has published some papers about GPU NBody simulations.</w:t>
+        <w:t xml:space="preserve"> . This contains even a GPU implementation and AVX optimizations. The guy has published some papers about GPU </w:t>
+      </w:r>
+      <w:proofErr w:type="spellStart"/>
+      <w:r>
+        <w:t>NBody</w:t>
+      </w:r>
+      <w:proofErr w:type="spellEnd"/>
+      <w:r>
+        <w:t xml:space="preserve"> simulations.</w:t>
       </w:r>
     </w:p>
     <w:p>
@@ -714,7 +1055,15 @@
     </w:p>
     <w:p>
       <w:r>
-        <w:t>In a dialog style it tries to develop software for NBody simulations.</w:t>
+        <w:t xml:space="preserve">In a dialog style it tries to develop software for </w:t>
+      </w:r>
+      <w:proofErr w:type="spellStart"/>
+      <w:r>
+        <w:t>NBody</w:t>
+      </w:r>
+      <w:proofErr w:type="spellEnd"/>
+      <w:r>
+        <w:t xml:space="preserve"> simulations.</w:t>
       </w:r>
     </w:p>
     <w:p>
@@ -751,7 +1100,15 @@
         <w:t xml:space="preserve"> the</w:t>
       </w:r>
       <w:r>
-        <w:t xml:space="preserve"> place of the call – for all practical reasons it’s like using globals in a C program). Also </w:t>
+        <w:t xml:space="preserve"> place of the call – for all practical reasons it’s like using </w:t>
+      </w:r>
+      <w:proofErr w:type="spellStart"/>
+      <w:r>
+        <w:t>globals</w:t>
+      </w:r>
+      <w:proofErr w:type="spellEnd"/>
+      <w:r>
+        <w:t xml:space="preserve"> in a C program). Also </w:t>
       </w:r>
       <w:r>
         <w:t xml:space="preserve">must take </w:t>
@@ -766,7 +1123,15 @@
         <w:t xml:space="preserve"> that mentions of “acc” are actually functions calls</w:t>
       </w:r>
       <w:r>
-        <w:t xml:space="preserve"> to acc()</w:t>
+        <w:t xml:space="preserve"> to </w:t>
+      </w:r>
+      <w:proofErr w:type="gramStart"/>
+      <w:r>
+        <w:t>acc(</w:t>
+      </w:r>
+      <w:proofErr w:type="gramEnd"/>
+      <w:r>
+        <w:t>)</w:t>
       </w:r>
       <w:r>
         <w:t xml:space="preserve"> that </w:t>
@@ -798,7 +1163,44 @@
         <w:t xml:space="preserve"> doing this</w:t>
       </w:r>
       <w:r>
-        <w:t>: by default I was using fp:precise, so for sqrt it was calling a sqrt function. The operators for v3 are not inlined. The /2 is not replaced by the compiler with multiplication. Also this happens for v3...</w:t>
+        <w:t xml:space="preserve">: by default I was using </w:t>
+      </w:r>
+      <w:proofErr w:type="spellStart"/>
+      <w:r>
+        <w:t>fp</w:t>
+      </w:r>
+      <w:proofErr w:type="gramStart"/>
+      <w:r>
+        <w:t>:precise</w:t>
+      </w:r>
+      <w:proofErr w:type="spellEnd"/>
+      <w:proofErr w:type="gramEnd"/>
+      <w:r>
+        <w:t xml:space="preserve">, so for </w:t>
+      </w:r>
+      <w:proofErr w:type="spellStart"/>
+      <w:r>
+        <w:t>sqrt</w:t>
+      </w:r>
+      <w:proofErr w:type="spellEnd"/>
+      <w:r>
+        <w:t xml:space="preserve"> it was calling a </w:t>
+      </w:r>
+      <w:proofErr w:type="spellStart"/>
+      <w:r>
+        <w:t>sqrt</w:t>
+      </w:r>
+      <w:proofErr w:type="spellEnd"/>
+      <w:r>
+        <w:t xml:space="preserve"> function. The operators for v3 are not </w:t>
+      </w:r>
+      <w:proofErr w:type="spellStart"/>
+      <w:r>
+        <w:t>inlined</w:t>
+      </w:r>
+      <w:proofErr w:type="spellEnd"/>
+      <w:r>
+        <w:t>. The /2 is not replaced by the compiler with multiplication. Also this happens for v3...</w:t>
       </w:r>
       <w:r>
         <w:t xml:space="preserve"> I was generating 32 bit code so </w:t>
@@ -816,11 +1218,38 @@
         <w:t>.</w:t>
       </w:r>
       <w:r>
-        <w:t xml:space="preserve"> Tried to inline the vector operators, but it does not work..</w:t>
-      </w:r>
-      <w:r>
-        <w:t xml:space="preserve"> need to add some high resolution timers to measure what happens.</w:t>
-      </w:r>
+        <w:t xml:space="preserve"> Tried to inline the vector operators, but it does not work</w:t>
+      </w:r>
+      <w:proofErr w:type="gramStart"/>
+      <w:r>
+        <w:t>..</w:t>
+      </w:r>
+      <w:proofErr w:type="gramEnd"/>
+      <w:r>
+        <w:t xml:space="preserve"> </w:t>
+      </w:r>
+      <w:proofErr w:type="gramStart"/>
+      <w:r>
+        <w:t>need</w:t>
+      </w:r>
+      <w:proofErr w:type="gramEnd"/>
+      <w:r>
+        <w:t xml:space="preserve"> to add some high resolution timers to measure what happens.</w:t>
+      </w:r>
+      <w:r>
+        <w:t xml:space="preserve"> </w:t>
+      </w:r>
+      <w:proofErr w:type="gramStart"/>
+      <w:r>
+        <w:t>Realized that I need to use references instead of passing the V3 values</w:t>
+      </w:r>
+      <w:r>
+        <w:t xml:space="preserve"> to functions</w:t>
+      </w:r>
+      <w:r>
+        <w:t>.</w:t>
+      </w:r>
+      <w:proofErr w:type="gramEnd"/>
     </w:p>
     <w:p>
       <w:r>
@@ -860,6 +1289,7 @@
       </w:r>
     </w:p>
     <w:p>
+      <w:proofErr w:type="gramStart"/>
       <w:r>
         <w:t>Implemented hermite</w:t>
       </w:r>
@@ -872,18 +1302,35 @@
       <w:r>
         <w:t>.</w:t>
       </w:r>
-    </w:p>
-    <w:p>
-      <w:r>
-        <w:t xml:space="preserve">Hermite </w:t>
+      <w:proofErr w:type="gramEnd"/>
+    </w:p>
+    <w:p>
+      <w:pPr>
+        <w:pStyle w:val="code"/>
+      </w:pPr>
+      <w:proofErr w:type="spellStart"/>
+      <w:r>
+        <w:t>Hermite</w:t>
+      </w:r>
+      <w:proofErr w:type="spellEnd"/>
+      <w:r>
+        <w:t xml:space="preserve"> </w:t>
       </w:r>
       <w:r>
         <w:t>Initial: 417 ticks</w:t>
       </w:r>
     </w:p>
     <w:p>
-      <w:r>
-        <w:t xml:space="preserve">Hermite </w:t>
+      <w:pPr>
+        <w:pStyle w:val="code"/>
+      </w:pPr>
+      <w:proofErr w:type="spellStart"/>
+      <w:r>
+        <w:t>Hermite</w:t>
+      </w:r>
+      <w:proofErr w:type="spellEnd"/>
+      <w:r>
+        <w:t xml:space="preserve"> </w:t>
       </w:r>
       <w:r>
         <w:t>Optimized: 180 ticks</w:t>
@@ -891,20 +1338,44 @@
     </w:p>
     <w:p>
       <w:r>
-        <w:t>Realized that I was not enabling avx compilation; after enable:</w:t>
-      </w:r>
-    </w:p>
-    <w:p>
-      <w:r>
-        <w:t xml:space="preserve">Hermite </w:t>
+        <w:t xml:space="preserve">Realized that I was not enabling </w:t>
+      </w:r>
+      <w:proofErr w:type="spellStart"/>
+      <w:r>
+        <w:t>avx</w:t>
+      </w:r>
+      <w:proofErr w:type="spellEnd"/>
+      <w:r>
+        <w:t xml:space="preserve"> compilation; after enable:</w:t>
+      </w:r>
+    </w:p>
+    <w:p>
+      <w:pPr>
+        <w:pStyle w:val="code"/>
+      </w:pPr>
+      <w:proofErr w:type="spellStart"/>
+      <w:r>
+        <w:t>Hermite</w:t>
+      </w:r>
+      <w:proofErr w:type="spellEnd"/>
+      <w:r>
+        <w:t xml:space="preserve"> </w:t>
       </w:r>
       <w:r>
         <w:t>Initial: 350 ticks</w:t>
       </w:r>
     </w:p>
     <w:p>
-      <w:r>
-        <w:t xml:space="preserve">Hermite </w:t>
+      <w:pPr>
+        <w:pStyle w:val="code"/>
+      </w:pPr>
+      <w:proofErr w:type="spellStart"/>
+      <w:r>
+        <w:t>Hermite</w:t>
+      </w:r>
+      <w:proofErr w:type="spellEnd"/>
+      <w:r>
+        <w:t xml:space="preserve"> </w:t>
       </w:r>
       <w:r>
         <w:t>Optimized: 170 ticks</w:t>
@@ -923,11 +1394,414 @@
     </w:p>
     <w:p>
       <w:r>
-        <w:t>Next step is to implement the same with NBody.</w:t>
+        <w:t xml:space="preserve">Next step is to implement the same with </w:t>
+      </w:r>
+      <w:proofErr w:type="spellStart"/>
+      <w:r>
+        <w:t>NBody</w:t>
+      </w:r>
+      <w:proofErr w:type="spellEnd"/>
+      <w:r>
+        <w:t>.</w:t>
+      </w:r>
+    </w:p>
+    <w:p>
+      <w:r>
+        <w:t xml:space="preserve">After implementing </w:t>
+      </w:r>
+      <w:proofErr w:type="spellStart"/>
+      <w:r>
+        <w:t>hermite</w:t>
+      </w:r>
+      <w:proofErr w:type="spellEnd"/>
+      <w:r>
+        <w:t xml:space="preserve"> for </w:t>
+      </w:r>
+      <w:proofErr w:type="spellStart"/>
+      <w:r>
+        <w:t>NBody</w:t>
+      </w:r>
+      <w:proofErr w:type="spellEnd"/>
+      <w:r>
+        <w:t xml:space="preserve"> (solar system) I tried to test, but the energy modifies quite a lot. It always stabilizes from 9 to 7...</w:t>
+      </w:r>
+      <w:r>
+        <w:t xml:space="preserve"> </w:t>
+      </w:r>
+      <w:r>
+        <w:t>Found the issue; it was a copy paste error; the first body was correct, but the second body in a force calculation had the wrong acceleration.</w:t>
+      </w:r>
+      <w:r>
+        <w:t xml:space="preserve"> </w:t>
+      </w:r>
+      <w:r>
+        <w:t>Now the error delta</w:t>
+      </w:r>
+      <w:r>
+        <w:t xml:space="preserve"> for the solar system simulation</w:t>
+      </w:r>
+      <w:r>
+        <w:t xml:space="preserve"> is 10</w:t>
+      </w:r>
+      <w:r>
+        <w:rPr>
+          <w:vertAlign w:val="superscript"/>
+        </w:rPr>
+        <w:t>-13</w:t>
+      </w:r>
+      <w:r>
+        <w:t xml:space="preserve"> for 10</w:t>
+      </w:r>
+      <w:r>
+        <w:t>0</w:t>
+      </w:r>
+      <w:r>
+        <w:t>k days</w:t>
+      </w:r>
+      <w:r>
+        <w:t>, with a 0.1 days step</w:t>
+      </w:r>
+      <w:r>
+        <w:t>.</w:t>
       </w:r>
     </w:p>
     <w:p/>
+    <w:p>
+      <w:r>
+        <w:t xml:space="preserve">The first time I calculated the energy of the solar system, I noticed that the potential energy is 4 times the kinetic energy. After some time I found that there </w:t>
+      </w:r>
+      <w:proofErr w:type="gramStart"/>
+      <w:r>
+        <w:t>exist</w:t>
+      </w:r>
+      <w:proofErr w:type="gramEnd"/>
+      <w:r>
+        <w:t xml:space="preserve"> the “</w:t>
+      </w:r>
+      <w:proofErr w:type="spellStart"/>
+      <w:r>
+        <w:t>virial</w:t>
+      </w:r>
+      <w:proofErr w:type="spellEnd"/>
+      <w:r>
+        <w:t xml:space="preserve"> theorem” which states that the kinetic energy should be 2 times the kinetic energy... So I am probably making some mistakes in the energy calculation? Most probably I add the pair potential energy two times (once for </w:t>
+      </w:r>
+      <w:proofErr w:type="spellStart"/>
+      <w:r>
+        <w:t>i</w:t>
+      </w:r>
+      <w:proofErr w:type="spellEnd"/>
+      <w:r>
+        <w:t xml:space="preserve"> and j) and I should add it only once</w:t>
+      </w:r>
+      <w:proofErr w:type="gramStart"/>
+      <w:r>
+        <w:t>..</w:t>
+      </w:r>
+      <w:proofErr w:type="gramEnd"/>
+      <w:r>
+        <w:t xml:space="preserve"> Need to check some actual codes to see how other people do it.</w:t>
+      </w:r>
+      <w:r>
+        <w:t xml:space="preserve"> Just checked, and indeed, each </w:t>
+      </w:r>
+      <w:r>
+        <w:t>pair wise</w:t>
+      </w:r>
+      <w:r>
+        <w:t xml:space="preserve"> potential must be added only once.</w:t>
+      </w:r>
+    </w:p>
     <w:p/>
+    <w:p>
+      <w:proofErr w:type="gramStart"/>
+      <w:r>
+        <w:t>12200 ticks / loop</w:t>
+      </w:r>
+      <w:r>
+        <w:t>.</w:t>
+      </w:r>
+      <w:proofErr w:type="gramEnd"/>
+      <w:r>
+        <w:t xml:space="preserve"> After small optimization (just a rewrite of update force</w:t>
+      </w:r>
+      <w:r>
+        <w:t>, took 20 min</w:t>
+      </w:r>
+      <w:r>
+        <w:t xml:space="preserve">): </w:t>
+      </w:r>
+      <w:r>
+        <w:t>6900 ticks/loop</w:t>
+      </w:r>
+      <w:r>
+        <w:t>.</w:t>
+      </w:r>
+    </w:p>
+    <w:p>
+      <w:proofErr w:type="gramStart"/>
+      <w:r>
+        <w:t xml:space="preserve">5270 for </w:t>
+      </w:r>
+      <w:proofErr w:type="spellStart"/>
+      <w:r>
+        <w:t>updateForce</w:t>
+      </w:r>
+      <w:proofErr w:type="spellEnd"/>
+      <w:r>
+        <w:t>.</w:t>
+      </w:r>
+      <w:proofErr w:type="gramEnd"/>
+      <w:r>
+        <w:t xml:space="preserve"> It is slow because it has </w:t>
+      </w:r>
+      <w:proofErr w:type="gramStart"/>
+      <w:r>
+        <w:t>O(</w:t>
+      </w:r>
+      <w:proofErr w:type="gramEnd"/>
+      <w:r>
+        <w:t>n2) in the number of bodies.</w:t>
+      </w:r>
+      <w:r>
+        <w:t xml:space="preserve"> After rewrite it takes </w:t>
+      </w:r>
+      <w:r>
+        <w:t>2700</w:t>
+      </w:r>
+      <w:r>
+        <w:t xml:space="preserve"> cycles.</w:t>
+      </w:r>
+    </w:p>
+    <w:p>
+      <w:r>
+        <w:t xml:space="preserve">Too bad that this is </w:t>
+      </w:r>
+      <w:proofErr w:type="spellStart"/>
+      <w:proofErr w:type="gramStart"/>
+      <w:r>
+        <w:t>newtonian</w:t>
+      </w:r>
+      <w:proofErr w:type="spellEnd"/>
+      <w:proofErr w:type="gramEnd"/>
+      <w:r>
+        <w:t xml:space="preserve"> force, the next step is to use the relativistic updates for the force.</w:t>
+      </w:r>
+    </w:p>
+    <w:p>
+      <w:r>
+        <w:t xml:space="preserve">First, check the positional error for mercury and </w:t>
+      </w:r>
+      <w:proofErr w:type="spellStart"/>
+      <w:proofErr w:type="gramStart"/>
+      <w:r>
+        <w:t>jupiter</w:t>
+      </w:r>
+      <w:proofErr w:type="spellEnd"/>
+      <w:proofErr w:type="gramEnd"/>
+      <w:r>
+        <w:t xml:space="preserve"> when using the </w:t>
+      </w:r>
+      <w:proofErr w:type="spellStart"/>
+      <w:r>
+        <w:t>newtonian</w:t>
+      </w:r>
+      <w:proofErr w:type="spellEnd"/>
+      <w:r>
+        <w:t xml:space="preserve"> approximation</w:t>
+      </w:r>
+      <w:r>
+        <w:t>:</w:t>
+      </w:r>
+    </w:p>
+    <w:p/>
+    <w:p>
+      <w:pPr>
+        <w:pStyle w:val="code"/>
+      </w:pPr>
+      <w:proofErr w:type="gramStart"/>
+      <w:r>
+        <w:t>E(</w:t>
+      </w:r>
+      <w:proofErr w:type="gramEnd"/>
+      <w:r>
+        <w:t>t0)=-9.83042e-012</w:t>
+      </w:r>
+    </w:p>
+    <w:p>
+      <w:pPr>
+        <w:pStyle w:val="code"/>
+      </w:pPr>
+      <w:proofErr w:type="gramStart"/>
+      <w:r>
+        <w:t>at</w:t>
+      </w:r>
+      <w:proofErr w:type="gramEnd"/>
+      <w:r>
+        <w:t xml:space="preserve"> 2.4408e+006 after 4000 steps, relative delta Energy=-4.78246e-014</w:t>
+      </w:r>
+    </w:p>
+    <w:p>
+      <w:pPr>
+        <w:pStyle w:val="code"/>
+      </w:pPr>
+      <w:proofErr w:type="gramStart"/>
+      <w:r>
+        <w:t>ticks</w:t>
+      </w:r>
+      <w:proofErr w:type="gramEnd"/>
+      <w:r>
+        <w:t xml:space="preserve"> for loop: 8915</w:t>
+      </w:r>
+    </w:p>
+    <w:p>
+      <w:pPr>
+        <w:pStyle w:val="code"/>
+      </w:pPr>
+      <w:proofErr w:type="gramStart"/>
+      <w:r>
+        <w:t>mercury</w:t>
+      </w:r>
+      <w:proofErr w:type="gramEnd"/>
+      <w:r>
+        <w:t xml:space="preserve"> </w:t>
+      </w:r>
+      <w:proofErr w:type="spellStart"/>
+      <w:r>
+        <w:t>dx</w:t>
+      </w:r>
+      <w:proofErr w:type="spellEnd"/>
+      <w:r>
+        <w:t>=(-0.703809 -0.156377 -0.0117047)</w:t>
+      </w:r>
+    </w:p>
+    <w:p>
+      <w:pPr>
+        <w:pStyle w:val="code"/>
+      </w:pPr>
+      <w:proofErr w:type="gramStart"/>
+      <w:r>
+        <w:t>mercury</w:t>
+      </w:r>
+      <w:proofErr w:type="gramEnd"/>
+      <w:r>
+        <w:t xml:space="preserve"> </w:t>
+      </w:r>
+      <w:proofErr w:type="spellStart"/>
+      <w:r>
+        <w:t>dv</w:t>
+      </w:r>
+      <w:proofErr w:type="spellEnd"/>
+      <w:r>
+        <w:t>=(0.00793162 -0.0428198 -0.0237464)</w:t>
+      </w:r>
+    </w:p>
+    <w:p>
+      <w:pPr>
+        <w:pStyle w:val="code"/>
+      </w:pPr>
+      <w:proofErr w:type="spellStart"/>
+      <w:proofErr w:type="gramStart"/>
+      <w:r>
+        <w:t>jupiter</w:t>
+      </w:r>
+      <w:proofErr w:type="spellEnd"/>
+      <w:proofErr w:type="gramEnd"/>
+      <w:r>
+        <w:t xml:space="preserve"> </w:t>
+      </w:r>
+      <w:proofErr w:type="spellStart"/>
+      <w:r>
+        <w:t>dx</w:t>
+      </w:r>
+      <w:proofErr w:type="spellEnd"/>
+      <w:r>
+        <w:t>=(-9.29725e-009 6.99718e-009 2.97195e-009)</w:t>
+      </w:r>
+    </w:p>
+    <w:p>
+      <w:pPr>
+        <w:pStyle w:val="code"/>
+      </w:pPr>
+      <w:r>
+        <w:t xml:space="preserve">Jupiter </w:t>
+      </w:r>
+      <w:proofErr w:type="spellStart"/>
+      <w:r>
+        <w:t>dv</w:t>
+      </w:r>
+      <w:proofErr w:type="spellEnd"/>
+      <w:proofErr w:type="gramStart"/>
+      <w:r>
+        <w:t>=(</w:t>
+      </w:r>
+      <w:proofErr w:type="gramEnd"/>
+      <w:r>
+        <w:t>-1.67659e-011 6.42496e-011 2.59806e-011)</w:t>
+      </w:r>
+    </w:p>
+    <w:p>
+      <w:r>
+        <w:t xml:space="preserve">As </w:t>
+      </w:r>
+      <w:r>
+        <w:t>I thought</w:t>
+      </w:r>
+      <w:r>
+        <w:t xml:space="preserve">, the theory of relativity is needed to predict Mercury’s position. </w:t>
+      </w:r>
+      <w:r>
+        <w:t>The</w:t>
+      </w:r>
+      <w:r>
+        <w:t xml:space="preserve"> speed is </w:t>
+      </w:r>
+      <w:r>
+        <w:t>more precise</w:t>
+      </w:r>
+      <w:r>
+        <w:t>, but the</w:t>
+      </w:r>
+      <w:r>
+        <w:t xml:space="preserve"> relativistic</w:t>
+      </w:r>
+      <w:r>
+        <w:t xml:space="preserve"> precession will cause a </w:t>
+      </w:r>
+      <w:r>
+        <w:t>b</w:t>
+      </w:r>
+      <w:r>
+        <w:t xml:space="preserve">ig </w:t>
+      </w:r>
+      <w:r>
+        <w:t xml:space="preserve">error in </w:t>
+      </w:r>
+      <w:r>
+        <w:t xml:space="preserve">the </w:t>
+      </w:r>
+      <w:r>
+        <w:t>position.</w:t>
+      </w:r>
+      <w:r>
+        <w:t xml:space="preserve"> The simulation time is only 400 days.</w:t>
+      </w:r>
+    </w:p>
+    <w:p/>
+    <w:p>
+      <w:r>
+        <w:t xml:space="preserve">Next step is to </w:t>
+      </w:r>
+      <w:r>
+        <w:t>implement the General Relativity correction for gravitational attraction.</w:t>
+      </w:r>
+    </w:p>
+    <w:p/>
+    <w:p>
+      <w:r>
+        <w:t>Bibliography:</w:t>
+      </w:r>
+    </w:p>
     <w:p>
       <w:r>
         <w:t>DE 102: a numerically integrated ephemeris of the Moon and planets spanning forty-four centuries   - 1982 – Newhall JPL</w:t>
@@ -943,7 +1817,15 @@
         </w:r>
       </w:hyperlink>
       <w:r>
-        <w:t xml:space="preserve">  - hermite interpolation explained</w:t>
+        <w:t xml:space="preserve">  - </w:t>
+      </w:r>
+      <w:proofErr w:type="spellStart"/>
+      <w:r>
+        <w:t>hermite</w:t>
+      </w:r>
+      <w:proofErr w:type="spellEnd"/>
+      <w:r>
+        <w:t xml:space="preserve"> interpolation explained</w:t>
       </w:r>
     </w:p>
     <w:sectPr>
@@ -1330,6 +2212,58 @@
       <w:color w:val="365F91" w:themeColor="accent1" w:themeShade="BF"/>
       <w:sz w:val="28"/>
       <w:szCs w:val="28"/>
+    </w:rPr>
+  </w:style>
+  <w:style w:type="paragraph" w:customStyle="1" w:styleId="code">
+    <w:name w:val="code"/>
+    <w:basedOn w:val="Normal"/>
+    <w:qFormat/>
+    <w:rsid w:val="00B34A75"/>
+    <w:pPr>
+      <w:spacing w:line="240" w:lineRule="auto"/>
+    </w:pPr>
+    <w:rPr>
+      <w:color w:val="984806" w:themeColor="accent6" w:themeShade="80"/>
+      <w:sz w:val="20"/>
+    </w:rPr>
+  </w:style>
+  <w:style w:type="paragraph" w:styleId="Title">
+    <w:name w:val="Title"/>
+    <w:basedOn w:val="Normal"/>
+    <w:next w:val="Normal"/>
+    <w:link w:val="TitleChar"/>
+    <w:uiPriority w:val="10"/>
+    <w:qFormat/>
+    <w:rsid w:val="00F26DB9"/>
+    <w:pPr>
+      <w:pBdr>
+        <w:bottom w:val="single" w:sz="8" w:space="4" w:color="4F81BD" w:themeColor="accent1"/>
+      </w:pBdr>
+      <w:spacing w:after="300" w:line="240" w:lineRule="auto"/>
+      <w:contextualSpacing/>
+    </w:pPr>
+    <w:rPr>
+      <w:rFonts w:asciiTheme="majorHAnsi" w:eastAsiaTheme="majorEastAsia" w:hAnsiTheme="majorHAnsi" w:cstheme="majorBidi"/>
+      <w:color w:val="17365D" w:themeColor="text2" w:themeShade="BF"/>
+      <w:spacing w:val="5"/>
+      <w:kern w:val="28"/>
+      <w:sz w:val="52"/>
+      <w:szCs w:val="52"/>
+    </w:rPr>
+  </w:style>
+  <w:style w:type="character" w:customStyle="1" w:styleId="TitleChar">
+    <w:name w:val="Title Char"/>
+    <w:basedOn w:val="DefaultParagraphFont"/>
+    <w:link w:val="Title"/>
+    <w:uiPriority w:val="10"/>
+    <w:rsid w:val="00F26DB9"/>
+    <w:rPr>
+      <w:rFonts w:asciiTheme="majorHAnsi" w:eastAsiaTheme="majorEastAsia" w:hAnsiTheme="majorHAnsi" w:cstheme="majorBidi"/>
+      <w:color w:val="17365D" w:themeColor="text2" w:themeShade="BF"/>
+      <w:spacing w:val="5"/>
+      <w:kern w:val="28"/>
+      <w:sz w:val="52"/>
+      <w:szCs w:val="52"/>
     </w:rPr>
   </w:style>
 </w:styles>

</xml_diff>